<commit_message>
Added tests for fsm
</commit_message>
<xml_diff>
--- a/Moddy.docx
+++ b/Moddy.docx
@@ -23588,9 +23588,9 @@
               </wp:anchor>
             </w:drawing>
           </mc:Choice>
-          <mc:Fallback xmlns:cx="http://schemas.microsoft.com/office/drawing/2014/chartex" xmlns:cx1="http://schemas.microsoft.com/office/drawing/2015/9/8/chartex" xmlns:cx2="http://schemas.microsoft.com/office/drawing/2015/10/21/chartex" xmlns:w16se="http://schemas.microsoft.com/office/word/2015/wordml/symex">
+          <mc:Fallback>
             <w:pict>
-              <v:oval w14:anchorId="6B372BA1" id="Ellipse 16" o:spid="_x0000_s1026" style="position:absolute;margin-left:208.05pt;margin-top:3.3pt;width:129.75pt;height:36.75pt;z-index:251661312;visibility:visible;mso-wrap-style:square;mso-wrap-distance-left:9pt;mso-wrap-distance-top:0;mso-wrap-distance-right:9pt;mso-wrap-distance-bottom:0;mso-position-horizontal:absolute;mso-position-horizontal-relative:text;mso-position-vertical:absolute;mso-position-vertical-relative:text;v-text-anchor:middle" o:gfxdata="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" filled="f" strokecolor="#c0504d [3205]" strokeweight="2pt"/>
+              <v:oval w14:anchorId="795C3C47" id="Ellipse 16" o:spid="_x0000_s1026" style="position:absolute;margin-left:208.05pt;margin-top:3.3pt;width:129.75pt;height:36.75pt;z-index:251661312;visibility:visible;mso-wrap-style:square;mso-wrap-distance-left:9pt;mso-wrap-distance-top:0;mso-wrap-distance-right:9pt;mso-wrap-distance-bottom:0;mso-position-horizontal:absolute;mso-position-horizontal-relative:text;mso-position-vertical:absolute;mso-position-vertical-relative:text;v-text-anchor:middle" o:gfxdata="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" filled="f" strokecolor="#c0504d [3205]" strokeweight="2pt"/>
             </w:pict>
           </mc:Fallback>
         </mc:AlternateContent>
@@ -24292,9 +24292,9 @@
               </wp:anchor>
             </w:drawing>
           </mc:Choice>
-          <mc:Fallback xmlns:cx="http://schemas.microsoft.com/office/drawing/2014/chartex" xmlns:cx1="http://schemas.microsoft.com/office/drawing/2015/9/8/chartex" xmlns:cx2="http://schemas.microsoft.com/office/drawing/2015/10/21/chartex" xmlns:w16se="http://schemas.microsoft.com/office/word/2015/wordml/symex">
+          <mc:Fallback>
             <w:pict>
-              <v:oval w14:anchorId="576B793D" id="Ellipse 19" o:spid="_x0000_s1026" style="position:absolute;margin-left:155.55pt;margin-top:13.1pt;width:129.75pt;height:51.75pt;z-index:251664384;visibility:visible;mso-wrap-style:square;mso-height-percent:0;mso-wrap-distance-left:9pt;mso-wrap-distance-top:0;mso-wrap-distance-right:9pt;mso-wrap-distance-bottom:0;mso-position-horizontal:absolute;mso-position-horizontal-relative:text;mso-position-vertical:absolute;mso-position-vertical-relative:text;mso-height-percent:0;mso-height-relative:margin;v-text-anchor:middle" o:gfxdata="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" filled="f" strokecolor="#c0504d [3205]" strokeweight="2pt"/>
+              <v:oval w14:anchorId="17425C8A" id="Ellipse 19" o:spid="_x0000_s1026" style="position:absolute;margin-left:155.55pt;margin-top:13.1pt;width:129.75pt;height:51.75pt;z-index:251664384;visibility:visible;mso-wrap-style:square;mso-height-percent:0;mso-wrap-distance-left:9pt;mso-wrap-distance-top:0;mso-wrap-distance-right:9pt;mso-wrap-distance-bottom:0;mso-position-horizontal:absolute;mso-position-horizontal-relative:text;mso-position-vertical:absolute;mso-position-vertical-relative:text;mso-height-percent:0;mso-height-relative:margin;v-text-anchor:middle" o:gfxdata="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" filled="f" strokecolor="#c0504d [3205]" strokeweight="2pt"/>
             </w:pict>
           </mc:Fallback>
         </mc:AlternateContent>
@@ -26293,51 +26293,33 @@
         <w:rPr>
           <w:rFonts w:ascii="Consolas" w:hAnsi="Consolas" w:cs="Consolas"/>
           <w:sz w:val="20"/>
-          <w:lang w:val="de-DE"/>
-        </w:rPr>
-      </w:pPr>
-      <w:r>
-        <w:rPr>
-          <w:rFonts w:ascii="Consolas" w:hAnsi="Consolas" w:cs="Consolas"/>
-          <w:color w:val="000000"/>
-          <w:sz w:val="20"/>
-          <w:lang w:val="en-GB"/>
-        </w:rPr>
-        <w:t xml:space="preserve"> </w:t>
-      </w:r>
-      <w:r>
-        <w:rPr>
-          <w:rFonts w:ascii="Consolas" w:hAnsi="Consolas" w:cs="Consolas"/>
-          <w:color w:val="000000"/>
-          <w:sz w:val="20"/>
-          <w:lang w:val="en-GB"/>
-        </w:rPr>
-        <w:t xml:space="preserve">            </w:t>
-      </w:r>
-      <w:r>
-        <w:rPr>
-          <w:rFonts w:ascii="Consolas" w:hAnsi="Consolas" w:cs="Consolas"/>
-          <w:color w:val="000000"/>
-          <w:sz w:val="20"/>
-          <w:lang w:val="de-DE"/>
-        </w:rPr>
-        <w:t>stopOnAssertionFailure</w:t>
-      </w:r>
-      <w:r>
-        <w:rPr>
-          <w:rFonts w:ascii="Consolas" w:hAnsi="Consolas" w:cs="Consolas"/>
-          <w:color w:val="000000"/>
-          <w:sz w:val="20"/>
-          <w:lang w:val="de-DE"/>
-        </w:rPr>
-        <w:t>=</w:t>
+          <w:lang w:val="en-GB"/>
+        </w:rPr>
+      </w:pPr>
+      <w:r>
+        <w:rPr>
+          <w:rFonts w:ascii="Consolas" w:hAnsi="Consolas" w:cs="Consolas"/>
+          <w:color w:val="000000"/>
+          <w:sz w:val="20"/>
+          <w:lang w:val="en-GB"/>
+        </w:rPr>
+        <w:t xml:space="preserve">             </w:t>
+      </w:r>
+      <w:r>
+        <w:rPr>
+          <w:rFonts w:ascii="Consolas" w:hAnsi="Consolas" w:cs="Consolas"/>
+          <w:color w:val="000000"/>
+          <w:sz w:val="20"/>
+          <w:lang w:val="en-GB"/>
+        </w:rPr>
+        <w:t>stopOnAssertionFailure=</w:t>
       </w:r>
       <w:r>
         <w:rPr>
           <w:rFonts w:ascii="Consolas" w:hAnsi="Consolas" w:cs="Consolas"/>
           <w:color w:val="0000FF"/>
           <w:sz w:val="20"/>
-          <w:lang w:val="de-DE"/>
+          <w:lang w:val="en-GB"/>
         </w:rPr>
         <w:t>True</w:t>
       </w:r>
@@ -26346,7 +26328,7 @@
           <w:rFonts w:ascii="Consolas" w:hAnsi="Consolas" w:cs="Consolas"/>
           <w:color w:val="000000"/>
           <w:sz w:val="20"/>
-          <w:lang w:val="de-DE"/>
+          <w:lang w:val="en-GB"/>
         </w:rPr>
         <w:t>)</w:t>
       </w:r>
@@ -47202,13 +47184,7 @@
         <w:rPr>
           <w:lang w:val="en-GB"/>
         </w:rPr>
-        <w:t>Remote Controlled vThreads</w:t>
-      </w:r>
-      <w:r>
-        <w:rPr>
-          <w:lang w:val="en-GB"/>
-        </w:rPr>
-        <w:t xml:space="preserve"> can be controlled (started and killed) from other moddy parts via a moddy input port called </w:t>
+        <w:t xml:space="preserve">Remote Controlled vThreads can be controlled (started and killed) from other moddy parts via a moddy input port called </w:t>
       </w:r>
       <w:r>
         <w:rPr>
@@ -47555,17 +47531,7 @@
           <w:highlight w:val="yellow"/>
           <w:lang w:val="en-GB"/>
         </w:rPr>
-        <w:t>r</w:t>
-      </w:r>
-      <w:r>
-        <w:rPr>
-          <w:rFonts w:ascii="Consolas" w:hAnsi="Consolas" w:cs="Consolas"/>
-          <w:color w:val="000000"/>
-          <w:sz w:val="20"/>
-          <w:highlight w:val="yellow"/>
-          <w:lang w:val="en-GB"/>
-        </w:rPr>
-        <w:t>emoteControlled=</w:t>
+        <w:t>remoteControlled=</w:t>
       </w:r>
       <w:r>
         <w:rPr>
@@ -48328,7 +48294,7 @@
         <w:rPr>
           <w:rFonts w:ascii="Consolas" w:hAnsi="Consolas" w:cs="Consolas"/>
           <w:sz w:val="20"/>
-          <w:lang w:val="de-DE"/>
+          <w:lang w:val="en-GB"/>
         </w:rPr>
       </w:pPr>
       <w:r>
@@ -48347,7 +48313,7 @@
           <w:iCs/>
           <w:color w:val="000000"/>
           <w:sz w:val="20"/>
-          <w:lang w:val="de-DE"/>
+          <w:lang w:val="en-GB"/>
         </w:rPr>
         <w:t>self</w:t>
       </w:r>
@@ -48356,7 +48322,7 @@
           <w:rFonts w:ascii="Consolas" w:hAnsi="Consolas" w:cs="Consolas"/>
           <w:color w:val="000000"/>
           <w:sz w:val="20"/>
-          <w:lang w:val="de-DE"/>
+          <w:lang w:val="en-GB"/>
         </w:rPr>
         <w:t>.wait(</w:t>
       </w:r>
@@ -48365,7 +48331,7 @@
           <w:rFonts w:ascii="Consolas" w:hAnsi="Consolas" w:cs="Consolas"/>
           <w:color w:val="800000"/>
           <w:sz w:val="20"/>
-          <w:lang w:val="de-DE"/>
+          <w:lang w:val="en-GB"/>
         </w:rPr>
         <w:t>20</w:t>
       </w:r>
@@ -48374,7 +48340,7 @@
           <w:rFonts w:ascii="Consolas" w:hAnsi="Consolas" w:cs="Consolas"/>
           <w:color w:val="000000"/>
           <w:sz w:val="20"/>
-          <w:lang w:val="de-DE"/>
+          <w:lang w:val="en-GB"/>
         </w:rPr>
         <w:t>)</w:t>
       </w:r>
@@ -48897,33 +48863,13 @@
           <w:i/>
           <w:lang w:val="en-GB"/>
         </w:rPr>
-        <w:t>“</w:t>
-      </w:r>
-      <w:r>
-        <w:rPr>
-          <w:i/>
-          <w:lang w:val="en-GB"/>
-        </w:rPr>
-        <w:t>kill</w:t>
-      </w:r>
-      <w:r>
-        <w:rPr>
-          <w:i/>
-          <w:lang w:val="en-GB"/>
-        </w:rPr>
-        <w:t>”</w:t>
-      </w:r>
-      <w:r>
-        <w:rPr>
-          <w:lang w:val="en-GB"/>
-        </w:rPr>
-        <w:t>:</w:t>
-      </w:r>
-      <w:r>
-        <w:rPr>
-          <w:lang w:val="en-GB"/>
-        </w:rPr>
-        <w:t xml:space="preserve"> Force the </w:t>
+        <w:t>“kill”</w:t>
+      </w:r>
+      <w:r>
+        <w:rPr>
+          <w:lang w:val="en-GB"/>
+        </w:rPr>
+        <w:t xml:space="preserve">: Force the </w:t>
       </w:r>
       <w:r>
         <w:rPr>
@@ -49200,7 +49146,7 @@
         <w:rPr>
           <w:rFonts w:ascii="Consolas" w:hAnsi="Consolas" w:cs="Consolas"/>
           <w:sz w:val="20"/>
-          <w:lang w:val="de-DE"/>
+          <w:lang w:val="en-GB"/>
         </w:rPr>
       </w:pPr>
       <w:r>
@@ -49208,7 +49154,7 @@
           <w:rFonts w:ascii="Consolas" w:hAnsi="Consolas" w:cs="Consolas"/>
           <w:color w:val="FF0000"/>
           <w:sz w:val="20"/>
-          <w:lang w:val="de-DE"/>
+          <w:lang w:val="en-GB"/>
         </w:rPr>
         <w:t>1 Assertion failures during simulation</w:t>
       </w:r>
@@ -49244,10 +49190,7 @@
     </w:p>
     <w:p>
       <w:r>
-        <w:t>Assertion failures are also displayed in the sequence diagram in purple color:</w:t>
-      </w:r>
-      <w:r>
-        <w:t xml:space="preserve"> </w:t>
+        <w:t xml:space="preserve">Assertion failures are also displayed in the sequence diagram in purple color: </w:t>
       </w:r>
     </w:p>
     <w:p>
@@ -50376,7 +50319,7 @@
           </mc:Choice>
           <mc:Fallback>
             <w:pict>
-              <v:shapetype w14:anchorId="499809C8" id="_x0000_t87" coordsize="21600,21600" o:spt="87" adj="1800,10800" path="m21600,qx10800@0l10800@2qy0@11,10800@3l10800@1qy21600,21600e" filled="f">
+              <v:shapetype w14:anchorId="2802CCAE" id="_x0000_t87" coordsize="21600,21600" o:spt="87" adj="1800,10800" path="m21600,qx10800@0l10800@2qy0@11,10800@3l10800@1qy21600,21600e" filled="f">
                 <v:formulas>
                   <v:f eqn="val #0"/>
                   <v:f eqn="sum 21600 0 #0"/>
@@ -51783,7 +51726,7 @@
           </mc:Choice>
           <mc:Fallback>
             <w:pict>
-              <v:shapetype w14:anchorId="078B3C63" id="_x0000_t32" coordsize="21600,21600" o:spt="32" o:oned="t" path="m,l21600,21600e" filled="f">
+              <v:shapetype w14:anchorId="751AE71C" id="_x0000_t32" coordsize="21600,21600" o:spt="32" o:oned="t" path="m,l21600,21600e" filled="f">
                 <v:path arrowok="t" fillok="f" o:connecttype="none"/>
                 <o:lock v:ext="edit" shapetype="t"/>
               </v:shapetype>
@@ -51854,7 +51797,7 @@
           </mc:Choice>
           <mc:Fallback>
             <w:pict>
-              <v:shape w14:anchorId="2E987DE8" id="Gerade Verbindung mit Pfeil 55" o:spid="_x0000_s1026" type="#_x0000_t32" style="position:absolute;margin-left:266.8pt;margin-top:43.95pt;width:37pt;height:0;z-index:251696128;visibility:visible;mso-wrap-style:square;mso-wrap-distance-left:9pt;mso-wrap-distance-top:0;mso-wrap-distance-right:9pt;mso-wrap-distance-bottom:0;mso-position-horizontal:absolute;mso-position-horizontal-relative:text;mso-position-vertical:absolute;mso-position-vertical-relative:text" o:gfxdata="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" strokecolor="#bc4542 [3045]">
+              <v:shape w14:anchorId="13379B2D" id="Gerade Verbindung mit Pfeil 55" o:spid="_x0000_s1026" type="#_x0000_t32" style="position:absolute;margin-left:266.8pt;margin-top:43.95pt;width:37pt;height:0;z-index:251696128;visibility:visible;mso-wrap-style:square;mso-wrap-distance-left:9pt;mso-wrap-distance-top:0;mso-wrap-distance-right:9pt;mso-wrap-distance-bottom:0;mso-position-horizontal:absolute;mso-position-horizontal-relative:text;mso-position-vertical:absolute;mso-position-vertical-relative:text" o:gfxdata="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" strokecolor="#bc4542 [3045]">
                 <v:stroke endarrow="block"/>
               </v:shape>
             </w:pict>
@@ -52039,7 +51982,7 @@
           </mc:Choice>
           <mc:Fallback>
             <w:pict>
-              <v:shape w14:anchorId="17F7B291" id="Gerade Verbindung mit Pfeil 53" o:spid="_x0000_s1026" type="#_x0000_t32" style="position:absolute;margin-left:399.8pt;margin-top:138.45pt;width:18.5pt;height:4.5pt;flip:y;z-index:251695104;visibility:visible;mso-wrap-style:square;mso-wrap-distance-left:9pt;mso-wrap-distance-top:0;mso-wrap-distance-right:9pt;mso-wrap-distance-bottom:0;mso-position-horizontal:absolute;mso-position-horizontal-relative:text;mso-position-vertical:absolute;mso-position-vertical-relative:text" o:gfxdata="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" strokecolor="#bc4542 [3045]">
+              <v:shape w14:anchorId="112D5A38" id="Gerade Verbindung mit Pfeil 53" o:spid="_x0000_s1026" type="#_x0000_t32" style="position:absolute;margin-left:399.8pt;margin-top:138.45pt;width:18.5pt;height:4.5pt;flip:y;z-index:251695104;visibility:visible;mso-wrap-style:square;mso-wrap-distance-left:9pt;mso-wrap-distance-top:0;mso-wrap-distance-right:9pt;mso-wrap-distance-bottom:0;mso-position-horizontal:absolute;mso-position-horizontal-relative:text;mso-position-vertical:absolute;mso-position-vertical-relative:text" o:gfxdata="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" strokecolor="#bc4542 [3045]">
                 <v:stroke endarrow="block"/>
               </v:shape>
             </w:pict>
@@ -54741,9 +54684,9 @@
             </wp:anchor>
           </w:drawing>
         </mc:Choice>
-        <mc:Fallback xmlns:cx="http://schemas.microsoft.com/office/drawing/2014/chartex" xmlns:cx1="http://schemas.microsoft.com/office/drawing/2015/9/8/chartex" xmlns:cx2="http://schemas.microsoft.com/office/drawing/2015/10/21/chartex" xmlns:w16se="http://schemas.microsoft.com/office/word/2015/wordml/symex">
+        <mc:Fallback>
           <w:pict>
-            <v:group w14:anchorId="4E00258D" id="Group 28" o:spid="_x0000_s1026" style="position:absolute;margin-left:57.35pt;margin-top:-17.8pt;width:468pt;height:18pt;flip:x y;z-index:251657216;mso-position-horizontal-relative:page" coordorigin="1418,1008" coordsize="9071,0" o:gfxdata="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">
+            <v:group w14:anchorId="095D551E" id="Group 28" o:spid="_x0000_s1026" style="position:absolute;margin-left:57.35pt;margin-top:-17.8pt;width:468pt;height:18pt;flip:x y;z-index:251657216;mso-position-horizontal-relative:page" coordorigin="1418,1008" coordsize="9071,0" o:gfxdata="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">
               <v:line id="Line 29" o:spid="_x0000_s1027" style="position:absolute;visibility:visible;mso-wrap-style:square" from="1418,1008" to="4820,1008" o:connectortype="straight" o:gfxdata="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" strokecolor="#5e5e5e" strokeweight="1pt">
                 <v:stroke dashstyle="dash"/>
               </v:line>
@@ -54790,7 +54733,7 @@
         <w:noProof/>
         <w:lang w:val="de-DE"/>
       </w:rPr>
-      <w:t>60</w:t>
+      <w:t>51</w:t>
     </w:r>
     <w:r>
       <w:fldChar w:fldCharType="end"/>
@@ -55004,13 +54947,13 @@
             </wp:anchor>
           </w:drawing>
         </mc:Choice>
-        <mc:Fallback xmlns:cx="http://schemas.microsoft.com/office/drawing/2014/chartex" xmlns:cx1="http://schemas.microsoft.com/office/drawing/2015/9/8/chartex" xmlns:cx2="http://schemas.microsoft.com/office/drawing/2015/10/21/chartex" xmlns:w16se="http://schemas.microsoft.com/office/word/2015/wordml/symex">
+        <mc:Fallback>
           <w:pict>
-            <v:group w14:anchorId="34AC97FA" id="Group 25" o:spid="_x0000_s1026" style="position:absolute;margin-left:49.05pt;margin-top:12.6pt;width:475.4pt;height:11.35pt;z-index:251656192;mso-position-horizontal-relative:page" coordorigin="1418,1008" coordsize="9071,0" o:gfxdata="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" o:allowincell="f">
-              <v:line id="Line 26" o:spid="_x0000_s1027" style="position:absolute;visibility:visible;mso-wrap-style:square" from="1418,1008" to="4820,1008" o:connectortype="straight" o:gfxdata="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" strokecolor="#5e5e5e" strokeweight="1pt">
+            <v:group w14:anchorId="0B421EED" id="Group 25" o:spid="_x0000_s1026" style="position:absolute;margin-left:49.05pt;margin-top:12.6pt;width:475.4pt;height:11.35pt;z-index:251656192;mso-position-horizontal-relative:page" coordorigin="1418,1008" coordsize="9071,0" o:gfxdata="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" o:allowincell="f">
+              <v:line id="Line 26" o:spid="_x0000_s1027" style="position:absolute;visibility:visible;mso-wrap-style:square" from="1418,1008" to="4820,1008" o:connectortype="straight" o:gfxdata="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" strokecolor="#5e5e5e" strokeweight="1pt">
                 <v:stroke dashstyle="dash"/>
               </v:line>
-              <v:line id="Line 27" o:spid="_x0000_s1028" style="position:absolute;visibility:visible;mso-wrap-style:square" from="4820,1008" to="10489,1008" o:connectortype="straight" o:gfxdata="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" strokecolor="#5e5e5e" strokeweight="1pt"/>
+              <v:line id="Line 27" o:spid="_x0000_s1028" style="position:absolute;visibility:visible;mso-wrap-style:square" from="4820,1008" to="10489,1008" o:connectortype="straight" o:gfxdata="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" strokecolor="#5e5e5e" strokeweight="1pt"/>
               <w10:wrap anchorx="page"/>
             </v:group>
           </w:pict>
@@ -55152,7 +55095,7 @@
         </mc:Choice>
         <mc:Fallback>
           <w:pict>
-            <v:group w14:anchorId="294D8161" id="Group 10" o:spid="_x0000_s1026" style="position:absolute;margin-left:58.05pt;margin-top:15.45pt;width:468pt;height:9pt;z-index:251658240;mso-position-horizontal-relative:page" coordorigin="1418,1008" coordsize="9071,0" o:gfxdata="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">
+            <v:group w14:anchorId="3EF2FA4D" id="Group 10" o:spid="_x0000_s1026" style="position:absolute;margin-left:58.05pt;margin-top:15.45pt;width:468pt;height:9pt;z-index:251658240;mso-position-horizontal-relative:page" coordorigin="1418,1008" coordsize="9071,0" o:gfxdata="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">
               <v:line id="Line 11" o:spid="_x0000_s1027" style="position:absolute;visibility:visible;mso-wrap-style:square" from="1418,1008" to="4820,1008" o:connectortype="straight" o:gfxdata="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" strokecolor="#5e5e5e" strokeweight="1pt">
                 <v:stroke dashstyle="dash"/>
               </v:line>
@@ -62728,7 +62671,7 @@
 </file>
 
 <file path=customXml/itemProps1.xml><?xml version="1.0" encoding="utf-8"?>
-<ds:datastoreItem xmlns:ds="http://schemas.openxmlformats.org/officeDocument/2006/customXml" ds:itemID="{33CE8288-78B6-431D-836C-16D3018F3437}">
+<ds:datastoreItem xmlns:ds="http://schemas.openxmlformats.org/officeDocument/2006/customXml" ds:itemID="{3C3FD224-DF9F-4850-88B5-37300520A8A7}">
   <ds:schemaRefs>
     <ds:schemaRef ds:uri="http://schemas.openxmlformats.org/officeDocument/2006/bibliography"/>
   </ds:schemaRefs>

</xml_diff>